<commit_message>
soe fixes and almost done ot4et hash
</commit_message>
<xml_diff>
--- a/TISD/Lab_06/Отчёт6.docx
+++ b/TISD/Lab_06/Отчёт6.docx
@@ -653,246 +653,190 @@
     </w:p>
     <w:p>
       <w:r>
-        <w:t>Построить ДДП, в вершинах которого находятся слова из текстового файла.</w:t>
+        <w:t>Построить ДДП, в вершинах которого находятся слова из текстового файла. Вывести его на экран в виде дерева. Сбалансировать полученное дерево и вывести его на экран. Построить хеш-таблицу из слов текстового файла. Использовать метод цепочек для устранения коллизий. Осуществить поиск введенного слова в ДДП, в сбалансированном дереве, в хеш-таблице и в файле. Сравнить время поиска, объем памяти и количество сравнений при использовании различных (4-х) структур данных. Если количество сравнений в хеш-таблице больше указанного (вводить), то произвести реструктуризацию таблицы, выбрав другую функцию.</w:t>
+      </w:r>
+    </w:p>
+    <w:p>
+      <w:pPr>
+        <w:pStyle w:val="1"/>
+      </w:pPr>
+      <w:r>
+        <w:t>Техническое задание</w:t>
+      </w:r>
+    </w:p>
+    <w:p>
+      <w:pPr>
+        <w:pStyle w:val="2"/>
+      </w:pPr>
+      <w:r>
+        <w:t>Входные данные</w:t>
+      </w:r>
+    </w:p>
+    <w:p>
+      <w:pPr>
+        <w:pStyle w:val="a3"/>
+      </w:pPr>
+      <w:r>
+        <w:t>1</w:t>
+      </w:r>
+      <w:r>
+        <w:t xml:space="preserve">) Целое число от 0 до </w:t>
+      </w:r>
+      <w:r>
+        <w:t>10</w:t>
+      </w:r>
+      <w:r>
+        <w:t xml:space="preserve"> (для ввода номера команды из меню)</w:t>
+      </w:r>
+    </w:p>
+    <w:p>
+      <w:pPr>
+        <w:pStyle w:val="a3"/>
+      </w:pPr>
+      <w:r>
+        <w:t>2</w:t>
+      </w:r>
+      <w:r>
+        <w:t xml:space="preserve">) </w:t>
+      </w:r>
+      <w:proofErr w:type="gramStart"/>
+      <w:r>
+        <w:t>Строка  для</w:t>
+      </w:r>
+      <w:proofErr w:type="gramEnd"/>
+      <w:r>
+        <w:t xml:space="preserve"> ввода искомого слова</w:t>
+      </w:r>
+    </w:p>
+    <w:p>
+      <w:pPr>
+        <w:pStyle w:val="a3"/>
+      </w:pPr>
+      <w:r>
+        <w:t>2</w:t>
+      </w:r>
+      <w:r>
+        <w:t xml:space="preserve">) </w:t>
+      </w:r>
+      <w:proofErr w:type="gramStart"/>
+      <w:r>
+        <w:t>Строка  для</w:t>
+      </w:r>
+      <w:proofErr w:type="gramEnd"/>
+      <w:r>
+        <w:t xml:space="preserve"> ввода имени файла</w:t>
+      </w:r>
+    </w:p>
+    <w:p>
+      <w:pPr>
+        <w:pStyle w:val="a3"/>
+      </w:pPr>
+      <w:r>
+        <w:t xml:space="preserve">3) Целое </w:t>
+      </w:r>
+      <w:proofErr w:type="gramStart"/>
+      <w:r>
+        <w:t>число</w:t>
       </w:r>
       <w:r>
         <w:t xml:space="preserve"> </w:t>
       </w:r>
       <w:r>
-        <w:t>Вывести его на экран в виде дерева. Сбалансировать полученное дерево и</w:t>
+        <w:t>&gt;</w:t>
+      </w:r>
+      <w:proofErr w:type="gramEnd"/>
+      <w:r>
+        <w:t xml:space="preserve"> 0 </w:t>
+      </w:r>
+      <w:r>
+        <w:t>для ввод</w:t>
+      </w:r>
+      <w:r>
+        <w:t>а максимального</w:t>
+      </w:r>
+      <w:r>
+        <w:t xml:space="preserve"> кол-ва </w:t>
+      </w:r>
+      <w:r>
+        <w:t>сравнений</w:t>
+      </w:r>
+    </w:p>
+    <w:p>
+      <w:pPr>
+        <w:pStyle w:val="2"/>
+      </w:pPr>
+      <w:r>
+        <w:t>Выходные данные</w:t>
+      </w:r>
+    </w:p>
+    <w:p>
+      <w:r>
+        <w:t xml:space="preserve">Вывод </w:t>
+      </w:r>
+      <w:r>
+        <w:t>дерева</w:t>
       </w:r>
       <w:r>
         <w:t xml:space="preserve"> </w:t>
       </w:r>
       <w:r>
-        <w:t>вывести его на экран. Построить хеш-таблицу из слов текстового файла.</w:t>
+        <w:rPr>
+          <w:lang w:val="en-US"/>
+        </w:rPr>
+        <w:t>c</w:t>
       </w:r>
       <w:r>
         <w:t xml:space="preserve"> </w:t>
       </w:r>
       <w:r>
-        <w:t>Использовать метод цепочек для устранения коллизий. Осуществить поиск</w:t>
+        <w:t>его высотой</w:t>
+      </w:r>
+    </w:p>
+    <w:p>
+      <w:r>
+        <w:t xml:space="preserve">Вывод информации </w:t>
+      </w:r>
+      <w:proofErr w:type="gramStart"/>
+      <w:r>
+        <w:t>о слове</w:t>
+      </w:r>
+      <w:proofErr w:type="gramEnd"/>
+      <w:r>
+        <w:t xml:space="preserve"> найденном в дереве и его месте</w:t>
+      </w:r>
+    </w:p>
+    <w:p>
+      <w:r>
+        <w:t>Вывод удаляемой ветки</w:t>
+      </w:r>
+    </w:p>
+    <w:p>
+      <w:r>
+        <w:t>Вывод хеш-таблицы</w:t>
+      </w:r>
+      <w:r>
+        <w:t xml:space="preserve"> и </w:t>
+      </w:r>
+      <w:proofErr w:type="spellStart"/>
+      <w:r>
+        <w:t>хеша</w:t>
+      </w:r>
+      <w:proofErr w:type="spellEnd"/>
+      <w:r>
+        <w:t xml:space="preserve"> искомого слова</w:t>
       </w:r>
       <w:r>
         <w:t xml:space="preserve"> </w:t>
       </w:r>
-      <w:r>
-        <w:t>введенного слова в ДДП, в сбалансированном дереве, в хеш-таблице и в файле.</w:t>
-      </w:r>
-      <w:r>
-        <w:t xml:space="preserve"> </w:t>
-      </w:r>
-      <w:r>
-        <w:t>Сравнить время поиска, объем памяти и количество сравнений при</w:t>
-      </w:r>
-      <w:r>
-        <w:t xml:space="preserve"> </w:t>
-      </w:r>
-      <w:r>
-        <w:t>использовании различных (4-х) структур данных. Если количество сравнений в</w:t>
-      </w:r>
-      <w:r>
-        <w:t xml:space="preserve"> </w:t>
-      </w:r>
-      <w:r>
-        <w:t>хеш-таблице больше указанного (вводить), то произвести реструктуризацию</w:t>
-      </w:r>
-      <w:r>
-        <w:t xml:space="preserve"> </w:t>
-      </w:r>
-      <w:r>
-        <w:t>таблицы, выбрав другую функцию.</w:t>
-      </w:r>
-    </w:p>
-    <w:p>
-      <w:pPr>
-        <w:pStyle w:val="1"/>
-      </w:pPr>
-      <w:r>
-        <w:t>Техническое задание</w:t>
-      </w:r>
-    </w:p>
-    <w:p>
-      <w:pPr>
-        <w:pStyle w:val="2"/>
-      </w:pPr>
-      <w:r>
-        <w:t>Входные данные</w:t>
-      </w:r>
-    </w:p>
-    <w:p>
-      <w:pPr>
-        <w:pStyle w:val="a3"/>
-      </w:pPr>
-      <w:r>
-        <w:t>1</w:t>
-      </w:r>
-      <w:r>
-        <w:t xml:space="preserve">) Целое число от 0 до </w:t>
-      </w:r>
-      <w:r>
-        <w:t>10</w:t>
-      </w:r>
-      <w:r>
-        <w:t xml:space="preserve"> (для ввода номера команды из меню)</w:t>
-      </w:r>
-    </w:p>
-    <w:p>
-      <w:pPr>
-        <w:pStyle w:val="a3"/>
-      </w:pPr>
-      <w:r>
-        <w:t>2</w:t>
-      </w:r>
-      <w:r>
-        <w:t xml:space="preserve">) </w:t>
-      </w:r>
-      <w:proofErr w:type="gramStart"/>
-      <w:r>
-        <w:t>Строка  для</w:t>
-      </w:r>
-      <w:proofErr w:type="gramEnd"/>
-      <w:r>
-        <w:t xml:space="preserve"> ввода искомого слова</w:t>
-      </w:r>
-    </w:p>
-    <w:p>
-      <w:pPr>
-        <w:pStyle w:val="a3"/>
-      </w:pPr>
-      <w:r>
-        <w:t>2</w:t>
-      </w:r>
-      <w:r>
-        <w:t xml:space="preserve">) </w:t>
-      </w:r>
-      <w:proofErr w:type="gramStart"/>
-      <w:r>
-        <w:t>Строка  для</w:t>
-      </w:r>
-      <w:proofErr w:type="gramEnd"/>
-      <w:r>
-        <w:t xml:space="preserve"> ввода </w:t>
-      </w:r>
-      <w:r>
-        <w:t>имени файла</w:t>
-      </w:r>
-    </w:p>
-    <w:p>
-      <w:pPr>
-        <w:pStyle w:val="a3"/>
-      </w:pPr>
-      <w:r>
-        <w:t xml:space="preserve">3) Целое </w:t>
-      </w:r>
-      <w:proofErr w:type="gramStart"/>
-      <w:r>
-        <w:t>число</w:t>
-      </w:r>
-      <w:r>
-        <w:t xml:space="preserve"> </w:t>
-      </w:r>
-      <w:r>
-        <w:t>&gt;</w:t>
-      </w:r>
-      <w:proofErr w:type="gramEnd"/>
-      <w:r>
-        <w:t xml:space="preserve"> 0 </w:t>
-      </w:r>
-      <w:r>
-        <w:t>для ввод</w:t>
-      </w:r>
-      <w:r>
-        <w:t>а максимального</w:t>
-      </w:r>
-      <w:r>
-        <w:t xml:space="preserve"> кол-ва </w:t>
-      </w:r>
-      <w:r>
-        <w:t>сравнений</w:t>
-      </w:r>
-    </w:p>
-    <w:p>
-      <w:pPr>
-        <w:pStyle w:val="2"/>
-      </w:pPr>
-      <w:r>
-        <w:t>Выходные данные</w:t>
-      </w:r>
-    </w:p>
-    <w:p>
-      <w:r>
-        <w:t xml:space="preserve">Вывод </w:t>
-      </w:r>
-      <w:r>
-        <w:t>дерева</w:t>
-      </w:r>
-      <w:r>
-        <w:rPr>
-          <w:lang w:val="en-US"/>
-        </w:rPr>
-        <w:t xml:space="preserve"> c </w:t>
-      </w:r>
-      <w:r>
-        <w:t>его высотой</w:t>
-      </w:r>
-    </w:p>
-    <w:p>
-      <w:r>
-        <w:t xml:space="preserve">Вывод информации </w:t>
-      </w:r>
-      <w:proofErr w:type="gramStart"/>
-      <w:r>
-        <w:t>о слове</w:t>
-      </w:r>
-      <w:proofErr w:type="gramEnd"/>
-      <w:r>
-        <w:t xml:space="preserve"> найденном в дереве и его месте</w:t>
-      </w:r>
-    </w:p>
-    <w:p>
-      <w:r>
-        <w:t>Вывод удаляемой ветки</w:t>
-      </w:r>
-    </w:p>
-    <w:p>
-      <w:pPr>
-        <w:rPr>
-          <w:lang w:val="en-US"/>
-        </w:rPr>
-      </w:pPr>
-      <w:r>
-        <w:t>Вывод хеш-таблицы</w:t>
-      </w:r>
-      <w:r>
-        <w:t xml:space="preserve"> и </w:t>
-      </w:r>
-      <w:proofErr w:type="spellStart"/>
-      <w:r>
-        <w:t>хеша</w:t>
-      </w:r>
-      <w:proofErr w:type="spellEnd"/>
-      <w:r>
-        <w:t xml:space="preserve"> искомого слова</w:t>
-      </w:r>
-      <w:r>
-        <w:t xml:space="preserve"> </w:t>
-      </w:r>
-    </w:p>
-    <w:p>
-      <w:r>
-        <w:t xml:space="preserve">Вывод </w:t>
-      </w:r>
-      <w:r>
-        <w:t>номера троки в файле искомого слова</w:t>
-      </w:r>
-    </w:p>
-    <w:p>
-      <w:r>
-        <w:t xml:space="preserve">Вывод информации о сравнении </w:t>
-      </w:r>
-      <w:r>
-        <w:t>времени поиска в разных структурах данных</w:t>
+    </w:p>
+    <w:p>
+      <w:r>
+        <w:t>Вывод номера троки в файле искомого слова</w:t>
+      </w:r>
+    </w:p>
+    <w:p>
+      <w:r>
+        <w:t>Вывод информации о сравнении времени поиска в разных структурах данных</w:t>
       </w:r>
     </w:p>
     <w:p>
@@ -1266,11 +1210,6 @@
       </w:r>
     </w:p>
     <w:p>
-      <w:pPr>
-        <w:rPr>
-          <w:lang w:val="en-US"/>
-        </w:rPr>
-      </w:pPr>
       <w:r>
         <w:t>6</w:t>
       </w:r>
@@ -1911,21 +1850,7 @@
           <w:noProof/>
           <w:lang w:eastAsia="ru-RU"/>
         </w:rPr>
-        <w:t xml:space="preserve"> (</w:t>
-      </w:r>
-      <w:r>
-        <w:rPr>
-          <w:noProof/>
-          <w:lang w:eastAsia="ru-RU"/>
-        </w:rPr>
-        <w:t>Не найденное слово</w:t>
-      </w:r>
-      <w:r>
-        <w:rPr>
-          <w:noProof/>
-          <w:lang w:eastAsia="ru-RU"/>
-        </w:rPr>
-        <w:t>)</w:t>
+        <w:t xml:space="preserve"> (Не найденное слово)</w:t>
       </w:r>
     </w:p>
     <w:p>
@@ -2199,41 +2124,29 @@
     <w:p>
       <w:pPr>
         <w:pStyle w:val="3"/>
+      </w:pPr>
+      <w:r>
         <w:rPr>
           <w:lang w:val="en-US"/>
         </w:rPr>
-      </w:pPr>
+        <w:t>Test</w:t>
+      </w:r>
+      <w:r>
+        <w:t>1.</w:t>
+      </w:r>
       <w:r>
         <w:rPr>
           <w:lang w:val="en-US"/>
         </w:rPr>
-        <w:t>Test</w:t>
-      </w:r>
-      <w:r>
-        <w:rPr>
-          <w:lang w:val="en-US"/>
-        </w:rPr>
-        <w:t>1</w:t>
-      </w:r>
-      <w:r>
-        <w:rPr>
-          <w:lang w:val="en-US"/>
-        </w:rPr>
-        <w:t>.txt</w:t>
-      </w:r>
-      <w:r>
-        <w:rPr>
-          <w:lang w:val="en-US"/>
-        </w:rPr>
+        <w:t>txt</w:t>
+      </w:r>
+      <w:r>
         <w:t xml:space="preserve"> – 19 </w:t>
       </w:r>
       <w:r>
         <w:t>слов</w:t>
       </w:r>
       <w:r>
-        <w:rPr>
-          <w:lang w:val="en-US"/>
-        </w:rPr>
         <w:t>:</w:t>
       </w:r>
     </w:p>
@@ -2325,10 +2238,7 @@
         <w:t xml:space="preserve"> </w:t>
       </w:r>
       <w:r>
-        <w:t>слов</w:t>
-      </w:r>
-      <w:r>
-        <w:t>а</w:t>
+        <w:t>слова</w:t>
       </w:r>
       <w:r>
         <w:rPr>
@@ -2404,40 +2314,16 @@
         <w:rPr>
           <w:lang w:val="en-US"/>
         </w:rPr>
-        <w:t>Test</w:t>
+        <w:t>Test3.txt</w:t>
+      </w:r>
+      <w:r>
+        <w:t xml:space="preserve"> </w:t>
       </w:r>
       <w:r>
         <w:rPr>
           <w:lang w:val="en-US"/>
         </w:rPr>
-        <w:t>3</w:t>
-      </w:r>
-      <w:r>
-        <w:rPr>
-          <w:lang w:val="en-US"/>
-        </w:rPr>
-        <w:t>.txt</w:t>
-      </w:r>
-      <w:r>
-        <w:t xml:space="preserve"> </w:t>
-      </w:r>
-      <w:r>
-        <w:rPr>
-          <w:lang w:val="en-US"/>
-        </w:rPr>
-        <w:t>–</w:t>
-      </w:r>
-      <w:r>
-        <w:rPr>
-          <w:lang w:val="en-US"/>
-        </w:rPr>
-        <w:t xml:space="preserve"> 1000</w:t>
-      </w:r>
-      <w:r>
-        <w:rPr>
-          <w:lang w:val="en-US"/>
-        </w:rPr>
-        <w:t xml:space="preserve"> </w:t>
+        <w:t xml:space="preserve">– 1000 </w:t>
       </w:r>
       <w:r>
         <w:t>слов</w:t>
@@ -2547,11 +2433,20 @@
         <w:t>)</w:t>
       </w:r>
     </w:p>
+    <w:p/>
+    <w:p/>
+    <w:p/>
+    <w:p/>
+    <w:p/>
+    <w:p/>
+    <w:p/>
+    <w:p/>
     <w:p>
       <w:pPr>
         <w:pStyle w:val="2"/>
       </w:pPr>
       <w:r>
+        <w:lastRenderedPageBreak/>
         <w:t>Эффективность</w:t>
       </w:r>
     </w:p>
@@ -2648,28 +2543,32 @@
         </w:drawing>
       </w:r>
     </w:p>
-    <w:p/>
-    <w:p/>
-    <w:p>
-      <w:r>
-        <w:t>Теперь введём случайное</w:t>
-      </w:r>
-      <w:r>
-        <w:t xml:space="preserve"> </w:t>
-      </w:r>
-      <w:r>
-        <w:t xml:space="preserve">слово </w:t>
-      </w:r>
-      <w:r>
+    <w:p>
+      <w:pPr>
         <w:rPr>
           <w:noProof/>
           <w:lang w:eastAsia="ru-RU"/>
         </w:rPr>
+      </w:pPr>
+      <w:r>
+        <w:t>Теперь введём случайное</w:t>
+      </w:r>
+      <w:r>
+        <w:t xml:space="preserve"> </w:t>
+      </w:r>
+      <w:r>
+        <w:t xml:space="preserve">слово </w:t>
+      </w:r>
+      <w:r>
+        <w:rPr>
+          <w:noProof/>
+          <w:lang w:eastAsia="ru-RU"/>
+        </w:rPr>
         <w:drawing>
           <wp:inline distT="0" distB="0" distL="0" distR="0">
-            <wp:extent cx="6638925" cy="1800225"/>
-            <wp:effectExtent l="0" t="0" r="9525" b="9525"/>
-            <wp:docPr id="36" name="Рисунок 36"/>
+            <wp:extent cx="6248400" cy="2237966"/>
+            <wp:effectExtent l="0" t="0" r="0" b="0"/>
+            <wp:docPr id="3" name="Рисунок 3"/>
             <wp:cNvGraphicFramePr>
               <a:graphicFrameLocks xmlns:a="http://schemas.openxmlformats.org/drawingml/2006/main" noChangeAspect="1"/>
             </wp:cNvGraphicFramePr>
@@ -2677,7 +2576,7 @@
               <a:graphicData uri="http://schemas.openxmlformats.org/drawingml/2006/picture">
                 <pic:pic xmlns:pic="http://schemas.openxmlformats.org/drawingml/2006/picture">
                   <pic:nvPicPr>
-                    <pic:cNvPr id="0" name="Picture 19"/>
+                    <pic:cNvPr id="0" name="Picture 3"/>
                     <pic:cNvPicPr>
                       <a:picLocks noChangeAspect="1" noChangeArrowheads="1"/>
                     </pic:cNvPicPr>
@@ -2698,7 +2597,7 @@
                   <pic:spPr bwMode="auto">
                     <a:xfrm>
                       <a:off x="0" y="0"/>
-                      <a:ext cx="6638925" cy="1800225"/>
+                      <a:ext cx="6255143" cy="2240381"/>
                     </a:xfrm>
                     <a:prstGeom prst="rect">
                       <a:avLst/>
@@ -2736,9 +2635,9 @@
         </w:rPr>
         <w:drawing>
           <wp:inline distT="0" distB="0" distL="0" distR="0">
-            <wp:extent cx="6638925" cy="1847850"/>
-            <wp:effectExtent l="0" t="0" r="9525" b="0"/>
-            <wp:docPr id="38" name="Рисунок 38"/>
+            <wp:extent cx="6000750" cy="2055052"/>
+            <wp:effectExtent l="0" t="0" r="0" b="2540"/>
+            <wp:docPr id="2" name="Рисунок 2"/>
             <wp:cNvGraphicFramePr>
               <a:graphicFrameLocks xmlns:a="http://schemas.openxmlformats.org/drawingml/2006/main" noChangeAspect="1"/>
             </wp:cNvGraphicFramePr>
@@ -2746,7 +2645,7 @@
               <a:graphicData uri="http://schemas.openxmlformats.org/drawingml/2006/picture">
                 <pic:pic xmlns:pic="http://schemas.openxmlformats.org/drawingml/2006/picture">
                   <pic:nvPicPr>
-                    <pic:cNvPr id="0" name="Picture 21"/>
+                    <pic:cNvPr id="0" name="Picture 2"/>
                     <pic:cNvPicPr>
                       <a:picLocks noChangeAspect="1" noChangeArrowheads="1"/>
                     </pic:cNvPicPr>
@@ -2767,7 +2666,7 @@
                   <pic:spPr bwMode="auto">
                     <a:xfrm>
                       <a:off x="0" y="0"/>
-                      <a:ext cx="6638925" cy="1847850"/>
+                      <a:ext cx="6092762" cy="2086563"/>
                     </a:xfrm>
                     <a:prstGeom prst="rect">
                       <a:avLst/>
@@ -2785,53 +2684,46 @@
       </w:r>
     </w:p>
     <w:p>
-      <w:pPr>
+      <w:r>
+        <w:t>Как мы видим поиск по файлу всегда длится дольше всех, а поиск по хеш-таблице занимает меньше всего времени и почти не зависит от выбранного слова</w:t>
+      </w:r>
+    </w:p>
+    <w:p>
+      <w:pPr>
+        <w:pStyle w:val="3"/>
+      </w:pPr>
+      <w:r>
         <w:rPr>
           <w:lang w:val="en-US"/>
         </w:rPr>
-      </w:pPr>
-      <w:r>
-        <w:t>Как мы видим поиск по файлу всегда длится дольше всех, а поиск по хеш-таблице занимает меньше всего времени и почти не зависит от выбранного слова</w:t>
-      </w:r>
-    </w:p>
-    <w:p>
-      <w:pPr>
-        <w:pStyle w:val="3"/>
+        <w:lastRenderedPageBreak/>
+        <w:t>Test</w:t>
+      </w:r>
+      <w:r>
+        <w:t>2.</w:t>
+      </w:r>
+      <w:r>
         <w:rPr>
           <w:lang w:val="en-US"/>
         </w:rPr>
-      </w:pPr>
-      <w:r>
-        <w:rPr>
-          <w:lang w:val="en-US"/>
-        </w:rPr>
-        <w:t>Test2.txt</w:t>
+        <w:t>txt</w:t>
       </w:r>
       <w:r>
         <w:t xml:space="preserve"> </w:t>
       </w:r>
       <w:r>
-        <w:rPr>
-          <w:lang w:val="en-US"/>
-        </w:rPr>
         <w:t xml:space="preserve">– </w:t>
       </w:r>
       <w:r>
         <w:t>32</w:t>
       </w:r>
       <w:r>
-        <w:rPr>
-          <w:lang w:val="en-US"/>
-        </w:rPr>
         <w:t xml:space="preserve"> </w:t>
       </w:r>
       <w:r>
         <w:t>слова</w:t>
       </w:r>
       <w:r>
-        <w:rPr>
-          <w:lang w:val="en-US"/>
-        </w:rPr>
         <w:t>:</w:t>
       </w:r>
     </w:p>
@@ -2860,9 +2752,9 @@
         </w:rPr>
         <w:drawing>
           <wp:inline distT="0" distB="0" distL="0" distR="0">
-            <wp:extent cx="6648450" cy="1857375"/>
-            <wp:effectExtent l="0" t="0" r="0" b="9525"/>
-            <wp:docPr id="37" name="Рисунок 37"/>
+            <wp:extent cx="6029325" cy="2058793"/>
+            <wp:effectExtent l="0" t="0" r="0" b="0"/>
+            <wp:docPr id="5" name="Рисунок 5"/>
             <wp:cNvGraphicFramePr>
               <a:graphicFrameLocks xmlns:a="http://schemas.openxmlformats.org/drawingml/2006/main" noChangeAspect="1"/>
             </wp:cNvGraphicFramePr>
@@ -2870,7 +2762,7 @@
               <a:graphicData uri="http://schemas.openxmlformats.org/drawingml/2006/picture">
                 <pic:pic xmlns:pic="http://schemas.openxmlformats.org/drawingml/2006/picture">
                   <pic:nvPicPr>
-                    <pic:cNvPr id="0" name="Picture 20"/>
+                    <pic:cNvPr id="0" name="Picture 4"/>
                     <pic:cNvPicPr>
                       <a:picLocks noChangeAspect="1" noChangeArrowheads="1"/>
                     </pic:cNvPicPr>
@@ -2891,7 +2783,7 @@
                   <pic:spPr bwMode="auto">
                     <a:xfrm>
                       <a:off x="0" y="0"/>
-                      <a:ext cx="6648450" cy="1857375"/>
+                      <a:ext cx="6077028" cy="2075082"/>
                     </a:xfrm>
                     <a:prstGeom prst="rect">
                       <a:avLst/>
@@ -2909,20 +2801,6 @@
       </w:r>
     </w:p>
     <w:p>
-      <w:pPr>
-        <w:rPr>
-          <w:lang w:val="en-GB"/>
-        </w:rPr>
-      </w:pPr>
-    </w:p>
-    <w:p>
-      <w:pPr>
-        <w:rPr>
-          <w:lang w:val="en-GB"/>
-        </w:rPr>
-      </w:pPr>
-    </w:p>
-    <w:p>
       <w:r>
         <w:t xml:space="preserve">Теперь введём </w:t>
       </w:r>
@@ -2947,9 +2825,9 @@
         </w:rPr>
         <w:drawing>
           <wp:inline distT="0" distB="0" distL="0" distR="0">
-            <wp:extent cx="6638925" cy="1876425"/>
-            <wp:effectExtent l="0" t="0" r="9525" b="9525"/>
-            <wp:docPr id="40" name="Рисунок 40"/>
+            <wp:extent cx="5581650" cy="1961986"/>
+            <wp:effectExtent l="0" t="0" r="0" b="635"/>
+            <wp:docPr id="6" name="Рисунок 6"/>
             <wp:cNvGraphicFramePr>
               <a:graphicFrameLocks xmlns:a="http://schemas.openxmlformats.org/drawingml/2006/main" noChangeAspect="1"/>
             </wp:cNvGraphicFramePr>
@@ -2957,7 +2835,7 @@
               <a:graphicData uri="http://schemas.openxmlformats.org/drawingml/2006/picture">
                 <pic:pic xmlns:pic="http://schemas.openxmlformats.org/drawingml/2006/picture">
                   <pic:nvPicPr>
-                    <pic:cNvPr id="0" name="Picture 23"/>
+                    <pic:cNvPr id="0" name="Picture 5"/>
                     <pic:cNvPicPr>
                       <a:picLocks noChangeAspect="1" noChangeArrowheads="1"/>
                     </pic:cNvPicPr>
@@ -2978,7 +2856,7 @@
                   <pic:spPr bwMode="auto">
                     <a:xfrm>
                       <a:off x="0" y="0"/>
-                      <a:ext cx="6638925" cy="1876425"/>
+                      <a:ext cx="5597025" cy="1967390"/>
                     </a:xfrm>
                     <a:prstGeom prst="rect">
                       <a:avLst/>
@@ -3031,9 +2909,9 @@
         </w:rPr>
         <w:drawing>
           <wp:inline distT="0" distB="0" distL="0" distR="0">
-            <wp:extent cx="6638925" cy="1819275"/>
-            <wp:effectExtent l="0" t="0" r="9525" b="9525"/>
-            <wp:docPr id="41" name="Рисунок 41"/>
+            <wp:extent cx="5581650" cy="1943182"/>
+            <wp:effectExtent l="0" t="0" r="0" b="0"/>
+            <wp:docPr id="7" name="Рисунок 7"/>
             <wp:cNvGraphicFramePr>
               <a:graphicFrameLocks xmlns:a="http://schemas.openxmlformats.org/drawingml/2006/main" noChangeAspect="1"/>
             </wp:cNvGraphicFramePr>
@@ -3041,7 +2919,7 @@
               <a:graphicData uri="http://schemas.openxmlformats.org/drawingml/2006/picture">
                 <pic:pic xmlns:pic="http://schemas.openxmlformats.org/drawingml/2006/picture">
                   <pic:nvPicPr>
-                    <pic:cNvPr id="0" name="Picture 24"/>
+                    <pic:cNvPr id="0" name="Picture 6"/>
                     <pic:cNvPicPr>
                       <a:picLocks noChangeAspect="1" noChangeArrowheads="1"/>
                     </pic:cNvPicPr>
@@ -3062,7 +2940,7 @@
                   <pic:spPr bwMode="auto">
                     <a:xfrm>
                       <a:off x="0" y="0"/>
-                      <a:ext cx="6638925" cy="1819275"/>
+                      <a:ext cx="5613346" cy="1954216"/>
                     </a:xfrm>
                     <a:prstGeom prst="rect">
                       <a:avLst/>
@@ -3090,6 +2968,7 @@
         <w:rPr>
           <w:lang w:val="en-US"/>
         </w:rPr>
+        <w:lastRenderedPageBreak/>
         <w:t>Test3.txt</w:t>
       </w:r>
       <w:r>
@@ -3125,8 +3004,8 @@
         </w:rPr>
         <w:drawing>
           <wp:inline distT="0" distB="0" distL="0" distR="0">
-            <wp:extent cx="6496050" cy="1973012"/>
-            <wp:effectExtent l="0" t="0" r="0" b="8255"/>
+            <wp:extent cx="5581650" cy="1695286"/>
+            <wp:effectExtent l="0" t="0" r="0" b="635"/>
             <wp:docPr id="49" name="Рисунок 49"/>
             <wp:cNvGraphicFramePr>
               <a:graphicFrameLocks xmlns:a="http://schemas.openxmlformats.org/drawingml/2006/main" noChangeAspect="1"/>
@@ -3156,7 +3035,7 @@
                   <pic:spPr bwMode="auto">
                     <a:xfrm>
                       <a:off x="0" y="0"/>
-                      <a:ext cx="6503850" cy="1975381"/>
+                      <a:ext cx="5641359" cy="1713421"/>
                     </a:xfrm>
                     <a:prstGeom prst="rect">
                       <a:avLst/>
@@ -3187,9 +3066,9 @@
         </w:rPr>
         <w:drawing>
           <wp:inline distT="0" distB="0" distL="0" distR="0">
-            <wp:extent cx="6496050" cy="1786879"/>
-            <wp:effectExtent l="0" t="0" r="0" b="4445"/>
-            <wp:docPr id="44" name="Рисунок 44"/>
+            <wp:extent cx="5581650" cy="1980008"/>
+            <wp:effectExtent l="0" t="0" r="0" b="1270"/>
+            <wp:docPr id="8" name="Рисунок 8"/>
             <wp:cNvGraphicFramePr>
               <a:graphicFrameLocks xmlns:a="http://schemas.openxmlformats.org/drawingml/2006/main" noChangeAspect="1"/>
             </wp:cNvGraphicFramePr>
@@ -3197,7 +3076,7 @@
               <a:graphicData uri="http://schemas.openxmlformats.org/drawingml/2006/picture">
                 <pic:pic xmlns:pic="http://schemas.openxmlformats.org/drawingml/2006/picture">
                   <pic:nvPicPr>
-                    <pic:cNvPr id="0" name="Picture 27"/>
+                    <pic:cNvPr id="0" name="Picture 7"/>
                     <pic:cNvPicPr>
                       <a:picLocks noChangeAspect="1" noChangeArrowheads="1"/>
                     </pic:cNvPicPr>
@@ -3218,7 +3097,7 @@
                   <pic:spPr bwMode="auto">
                     <a:xfrm>
                       <a:off x="0" y="0"/>
-                      <a:ext cx="6524434" cy="1794687"/>
+                      <a:ext cx="5637655" cy="1999875"/>
                     </a:xfrm>
                     <a:prstGeom prst="rect">
                       <a:avLst/>
@@ -3236,6 +3115,421 @@
       </w:r>
     </w:p>
     <w:p>
+      <w:r>
+        <w:t>Также можем отследить кол-во сравнений для нахождения слова в хеш-таблице</w:t>
+      </w:r>
+    </w:p>
+    <w:p>
+      <w:pPr>
+        <w:pStyle w:val="Standard"/>
+        <w:rPr>
+          <w:lang w:val="en-US"/>
+        </w:rPr>
+      </w:pPr>
+      <w:r>
+        <w:rPr>
+          <w:noProof/>
+          <w:lang w:eastAsia="ru-RU"/>
+        </w:rPr>
+        <w:drawing>
+          <wp:inline distT="0" distB="0" distL="0" distR="0">
+            <wp:extent cx="3848100" cy="4872309"/>
+            <wp:effectExtent l="0" t="0" r="0" b="5080"/>
+            <wp:docPr id="15" name="Рисунок 15"/>
+            <wp:cNvGraphicFramePr>
+              <a:graphicFrameLocks xmlns:a="http://schemas.openxmlformats.org/drawingml/2006/main" noChangeAspect="1"/>
+            </wp:cNvGraphicFramePr>
+            <a:graphic xmlns:a="http://schemas.openxmlformats.org/drawingml/2006/main">
+              <a:graphicData uri="http://schemas.openxmlformats.org/drawingml/2006/picture">
+                <pic:pic xmlns:pic="http://schemas.openxmlformats.org/drawingml/2006/picture">
+                  <pic:nvPicPr>
+                    <pic:cNvPr id="0" name="Picture 9"/>
+                    <pic:cNvPicPr>
+                      <a:picLocks noChangeAspect="1" noChangeArrowheads="1"/>
+                    </pic:cNvPicPr>
+                  </pic:nvPicPr>
+                  <pic:blipFill>
+                    <a:blip r:embed="rId29">
+                      <a:extLst>
+                        <a:ext uri="{28A0092B-C50C-407E-A947-70E740481C1C}">
+                          <a14:useLocalDpi xmlns:a14="http://schemas.microsoft.com/office/drawing/2010/main" val="0"/>
+                        </a:ext>
+                      </a:extLst>
+                    </a:blip>
+                    <a:srcRect/>
+                    <a:stretch>
+                      <a:fillRect/>
+                    </a:stretch>
+                  </pic:blipFill>
+                  <pic:spPr bwMode="auto">
+                    <a:xfrm>
+                      <a:off x="0" y="0"/>
+                      <a:ext cx="3870209" cy="4900302"/>
+                    </a:xfrm>
+                    <a:prstGeom prst="rect">
+                      <a:avLst/>
+                    </a:prstGeom>
+                    <a:noFill/>
+                    <a:ln>
+                      <a:noFill/>
+                    </a:ln>
+                  </pic:spPr>
+                </pic:pic>
+              </a:graphicData>
+            </a:graphic>
+          </wp:inline>
+        </w:drawing>
+      </w:r>
+    </w:p>
+    <w:p>
+      <w:pPr>
+        <w:rPr>
+          <w:lang w:val="en-US"/>
+        </w:rPr>
+      </w:pPr>
+      <w:r>
+        <w:rPr>
+          <w:noProof/>
+          <w:lang w:eastAsia="ru-RU"/>
+        </w:rPr>
+        <w:lastRenderedPageBreak/>
+        <w:drawing>
+          <wp:inline distT="0" distB="0" distL="0" distR="0">
+            <wp:extent cx="5953125" cy="2085975"/>
+            <wp:effectExtent l="0" t="0" r="9525" b="9525"/>
+            <wp:docPr id="9" name="Рисунок 9"/>
+            <wp:cNvGraphicFramePr>
+              <a:graphicFrameLocks xmlns:a="http://schemas.openxmlformats.org/drawingml/2006/main" noChangeAspect="1"/>
+            </wp:cNvGraphicFramePr>
+            <a:graphic xmlns:a="http://schemas.openxmlformats.org/drawingml/2006/main">
+              <a:graphicData uri="http://schemas.openxmlformats.org/drawingml/2006/picture">
+                <pic:pic xmlns:pic="http://schemas.openxmlformats.org/drawingml/2006/picture">
+                  <pic:nvPicPr>
+                    <pic:cNvPr id="0" name="Picture 8"/>
+                    <pic:cNvPicPr>
+                      <a:picLocks noChangeAspect="1" noChangeArrowheads="1"/>
+                    </pic:cNvPicPr>
+                  </pic:nvPicPr>
+                  <pic:blipFill>
+                    <a:blip r:embed="rId30">
+                      <a:extLst>
+                        <a:ext uri="{28A0092B-C50C-407E-A947-70E740481C1C}">
+                          <a14:useLocalDpi xmlns:a14="http://schemas.microsoft.com/office/drawing/2010/main" val="0"/>
+                        </a:ext>
+                      </a:extLst>
+                    </a:blip>
+                    <a:srcRect/>
+                    <a:stretch>
+                      <a:fillRect/>
+                    </a:stretch>
+                  </pic:blipFill>
+                  <pic:spPr bwMode="auto">
+                    <a:xfrm>
+                      <a:off x="0" y="0"/>
+                      <a:ext cx="5953125" cy="2085975"/>
+                    </a:xfrm>
+                    <a:prstGeom prst="rect">
+                      <a:avLst/>
+                    </a:prstGeom>
+                    <a:noFill/>
+                    <a:ln>
+                      <a:noFill/>
+                    </a:ln>
+                  </pic:spPr>
+                </pic:pic>
+              </a:graphicData>
+            </a:graphic>
+          </wp:inline>
+        </w:drawing>
+      </w:r>
+    </w:p>
+    <w:p>
+      <w:pPr>
+        <w:pStyle w:val="1"/>
+      </w:pPr>
+      <w:r>
+        <w:t>Хеш-функции</w:t>
+      </w:r>
+    </w:p>
+    <w:p>
+      <w:r>
+        <w:t xml:space="preserve">Сначала я написал </w:t>
+      </w:r>
+      <w:proofErr w:type="gramStart"/>
+      <w:r>
+        <w:t>хеш-функцию</w:t>
+      </w:r>
+      <w:proofErr w:type="gramEnd"/>
+      <w:r>
+        <w:t xml:space="preserve"> которая суммировала коды символов и возвращала остаток от деления</w:t>
+      </w:r>
+      <w:r>
+        <w:t xml:space="preserve">. </w:t>
+      </w:r>
+      <w:r>
+        <w:t>Но она не справлялась с большим кол-вом слов в дереве</w:t>
+      </w:r>
+      <w:r>
+        <w:t xml:space="preserve">, </w:t>
+      </w:r>
+      <w:r>
+        <w:t>так чтобы кол-во сравнений было приемлемым</w:t>
+      </w:r>
+    </w:p>
+    <w:p>
+      <w:pPr>
+        <w:pStyle w:val="Standard"/>
+        <w:rPr>
+          <w:lang w:val="en-US"/>
+        </w:rPr>
+      </w:pPr>
+      <w:r>
+        <w:rPr>
+          <w:noProof/>
+          <w:lang w:eastAsia="ru-RU"/>
+        </w:rPr>
+        <w:drawing>
+          <wp:inline distT="0" distB="0" distL="0" distR="0">
+            <wp:extent cx="6638925" cy="778433"/>
+            <wp:effectExtent l="0" t="0" r="0" b="3175"/>
+            <wp:docPr id="21" name="Рисунок 21"/>
+            <wp:cNvGraphicFramePr>
+              <a:graphicFrameLocks xmlns:a="http://schemas.openxmlformats.org/drawingml/2006/main" noChangeAspect="1"/>
+            </wp:cNvGraphicFramePr>
+            <a:graphic xmlns:a="http://schemas.openxmlformats.org/drawingml/2006/main">
+              <a:graphicData uri="http://schemas.openxmlformats.org/drawingml/2006/picture">
+                <pic:pic xmlns:pic="http://schemas.openxmlformats.org/drawingml/2006/picture">
+                  <pic:nvPicPr>
+                    <pic:cNvPr id="0" name="Picture 12"/>
+                    <pic:cNvPicPr>
+                      <a:picLocks noChangeAspect="1" noChangeArrowheads="1"/>
+                    </pic:cNvPicPr>
+                  </pic:nvPicPr>
+                  <pic:blipFill>
+                    <a:blip r:embed="rId31">
+                      <a:extLst>
+                        <a:ext uri="{28A0092B-C50C-407E-A947-70E740481C1C}">
+                          <a14:useLocalDpi xmlns:a14="http://schemas.microsoft.com/office/drawing/2010/main" val="0"/>
+                        </a:ext>
+                      </a:extLst>
+                    </a:blip>
+                    <a:srcRect/>
+                    <a:stretch>
+                      <a:fillRect/>
+                    </a:stretch>
+                  </pic:blipFill>
+                  <pic:spPr bwMode="auto">
+                    <a:xfrm>
+                      <a:off x="0" y="0"/>
+                      <a:ext cx="6782351" cy="795250"/>
+                    </a:xfrm>
+                    <a:prstGeom prst="rect">
+                      <a:avLst/>
+                    </a:prstGeom>
+                    <a:noFill/>
+                    <a:ln>
+                      <a:noFill/>
+                    </a:ln>
+                  </pic:spPr>
+                </pic:pic>
+              </a:graphicData>
+            </a:graphic>
+          </wp:inline>
+        </w:drawing>
+      </w:r>
+    </w:p>
+    <w:p>
+      <w:r>
+        <w:t>Поэтому я решил использовать более сложную функцию хеширования</w:t>
+      </w:r>
+    </w:p>
+    <w:p>
+      <w:pPr>
+        <w:pStyle w:val="Standard"/>
+        <w:rPr>
+          <w:lang w:val="en-US"/>
+        </w:rPr>
+      </w:pPr>
+      <w:r>
+        <w:rPr>
+          <w:noProof/>
+          <w:lang w:eastAsia="ru-RU"/>
+        </w:rPr>
+        <w:drawing>
+          <wp:inline distT="0" distB="0" distL="0" distR="0">
+            <wp:extent cx="3219450" cy="2647950"/>
+            <wp:effectExtent l="0" t="0" r="0" b="0"/>
+            <wp:docPr id="22" name="Рисунок 22"/>
+            <wp:cNvGraphicFramePr>
+              <a:graphicFrameLocks xmlns:a="http://schemas.openxmlformats.org/drawingml/2006/main" noChangeAspect="1"/>
+            </wp:cNvGraphicFramePr>
+            <a:graphic xmlns:a="http://schemas.openxmlformats.org/drawingml/2006/main">
+              <a:graphicData uri="http://schemas.openxmlformats.org/drawingml/2006/picture">
+                <pic:pic xmlns:pic="http://schemas.openxmlformats.org/drawingml/2006/picture">
+                  <pic:nvPicPr>
+                    <pic:cNvPr id="0" name="Picture 13"/>
+                    <pic:cNvPicPr>
+                      <a:picLocks noChangeAspect="1" noChangeArrowheads="1"/>
+                    </pic:cNvPicPr>
+                  </pic:nvPicPr>
+                  <pic:blipFill>
+                    <a:blip r:embed="rId32">
+                      <a:extLst>
+                        <a:ext uri="{28A0092B-C50C-407E-A947-70E740481C1C}">
+                          <a14:useLocalDpi xmlns:a14="http://schemas.microsoft.com/office/drawing/2010/main" val="0"/>
+                        </a:ext>
+                      </a:extLst>
+                    </a:blip>
+                    <a:srcRect/>
+                    <a:stretch>
+                      <a:fillRect/>
+                    </a:stretch>
+                  </pic:blipFill>
+                  <pic:spPr bwMode="auto">
+                    <a:xfrm>
+                      <a:off x="0" y="0"/>
+                      <a:ext cx="3219450" cy="2647950"/>
+                    </a:xfrm>
+                    <a:prstGeom prst="rect">
+                      <a:avLst/>
+                    </a:prstGeom>
+                    <a:noFill/>
+                    <a:ln>
+                      <a:noFill/>
+                    </a:ln>
+                  </pic:spPr>
+                </pic:pic>
+              </a:graphicData>
+            </a:graphic>
+          </wp:inline>
+        </w:drawing>
+      </w:r>
+      <w:r>
+        <w:rPr>
+          <w:lang w:val="en-US"/>
+        </w:rPr>
+        <w:t xml:space="preserve"> </w:t>
+      </w:r>
+      <w:r>
+        <w:rPr>
+          <w:noProof/>
+          <w:lang w:eastAsia="ru-RU"/>
+        </w:rPr>
+        <w:drawing>
+          <wp:inline distT="0" distB="0" distL="0" distR="0">
+            <wp:extent cx="2495550" cy="2419350"/>
+            <wp:effectExtent l="0" t="0" r="0" b="0"/>
+            <wp:docPr id="25" name="Рисунок 25"/>
+            <wp:cNvGraphicFramePr>
+              <a:graphicFrameLocks xmlns:a="http://schemas.openxmlformats.org/drawingml/2006/main" noChangeAspect="1"/>
+            </wp:cNvGraphicFramePr>
+            <a:graphic xmlns:a="http://schemas.openxmlformats.org/drawingml/2006/main">
+              <a:graphicData uri="http://schemas.openxmlformats.org/drawingml/2006/picture">
+                <pic:pic xmlns:pic="http://schemas.openxmlformats.org/drawingml/2006/picture">
+                  <pic:nvPicPr>
+                    <pic:cNvPr id="0" name="Picture 15"/>
+                    <pic:cNvPicPr>
+                      <a:picLocks noChangeAspect="1" noChangeArrowheads="1"/>
+                    </pic:cNvPicPr>
+                  </pic:nvPicPr>
+                  <pic:blipFill>
+                    <a:blip r:embed="rId33">
+                      <a:extLst>
+                        <a:ext uri="{28A0092B-C50C-407E-A947-70E740481C1C}">
+                          <a14:useLocalDpi xmlns:a14="http://schemas.microsoft.com/office/drawing/2010/main" val="0"/>
+                        </a:ext>
+                      </a:extLst>
+                    </a:blip>
+                    <a:srcRect/>
+                    <a:stretch>
+                      <a:fillRect/>
+                    </a:stretch>
+                  </pic:blipFill>
+                  <pic:spPr bwMode="auto">
+                    <a:xfrm>
+                      <a:off x="0" y="0"/>
+                      <a:ext cx="2495550" cy="2419350"/>
+                    </a:xfrm>
+                    <a:prstGeom prst="rect">
+                      <a:avLst/>
+                    </a:prstGeom>
+                    <a:noFill/>
+                    <a:ln>
+                      <a:noFill/>
+                    </a:ln>
+                  </pic:spPr>
+                </pic:pic>
+              </a:graphicData>
+            </a:graphic>
+          </wp:inline>
+        </w:drawing>
+      </w:r>
+    </w:p>
+    <w:p>
+      <w:pPr>
+        <w:pStyle w:val="Standard"/>
+        <w:rPr>
+          <w:lang w:val="en-US"/>
+        </w:rPr>
+      </w:pPr>
+      <w:r>
+        <w:rPr>
+          <w:noProof/>
+          <w:lang w:eastAsia="ru-RU"/>
+        </w:rPr>
+        <w:drawing>
+          <wp:inline distT="0" distB="0" distL="0" distR="0">
+            <wp:extent cx="4486275" cy="2095500"/>
+            <wp:effectExtent l="0" t="0" r="9525" b="0"/>
+            <wp:docPr id="26" name="Рисунок 26"/>
+            <wp:cNvGraphicFramePr>
+              <a:graphicFrameLocks xmlns:a="http://schemas.openxmlformats.org/drawingml/2006/main" noChangeAspect="1"/>
+            </wp:cNvGraphicFramePr>
+            <a:graphic xmlns:a="http://schemas.openxmlformats.org/drawingml/2006/main">
+              <a:graphicData uri="http://schemas.openxmlformats.org/drawingml/2006/picture">
+                <pic:pic xmlns:pic="http://schemas.openxmlformats.org/drawingml/2006/picture">
+                  <pic:nvPicPr>
+                    <pic:cNvPr id="0" name="Picture 16"/>
+                    <pic:cNvPicPr>
+                      <a:picLocks noChangeAspect="1" noChangeArrowheads="1"/>
+                    </pic:cNvPicPr>
+                  </pic:nvPicPr>
+                  <pic:blipFill>
+                    <a:blip r:embed="rId34">
+                      <a:extLst>
+                        <a:ext uri="{28A0092B-C50C-407E-A947-70E740481C1C}">
+                          <a14:useLocalDpi xmlns:a14="http://schemas.microsoft.com/office/drawing/2010/main" val="0"/>
+                        </a:ext>
+                      </a:extLst>
+                    </a:blip>
+                    <a:srcRect/>
+                    <a:stretch>
+                      <a:fillRect/>
+                    </a:stretch>
+                  </pic:blipFill>
+                  <pic:spPr bwMode="auto">
+                    <a:xfrm>
+                      <a:off x="0" y="0"/>
+                      <a:ext cx="4486275" cy="2095500"/>
+                    </a:xfrm>
+                    <a:prstGeom prst="rect">
+                      <a:avLst/>
+                    </a:prstGeom>
+                    <a:noFill/>
+                    <a:ln>
+                      <a:noFill/>
+                    </a:ln>
+                  </pic:spPr>
+                </pic:pic>
+              </a:graphicData>
+            </a:graphic>
+          </wp:inline>
+        </w:drawing>
+      </w:r>
+      <w:bookmarkStart w:id="0" w:name="_GoBack"/>
+      <w:bookmarkEnd w:id="0"/>
+    </w:p>
+    <w:p>
       <w:pPr>
         <w:pStyle w:val="1"/>
       </w:pPr>
@@ -3476,6 +3770,11 @@
       </w:r>
     </w:p>
     <w:p>
+      <w:r>
+        <w:t>У АВЛ дерева для каждой его вершины высота двух её поддеревьев различается не более чем на 1, а у идеально сбалансированного дерева различается количество вершин в каждом поддереве не более чем на 1.</w:t>
+      </w:r>
+    </w:p>
+    <w:p>
       <w:pPr>
         <w:rPr>
           <w:b/>
@@ -3484,24 +3783,20 @@
         </w:rPr>
       </w:pPr>
       <w:r>
-        <w:t>У АВЛ дерева для каждой его вершины высота двух её поддеревьев различается не более чем на 1, а у идеально сбалансированного дерева различается количество вершин в каждом поддереве не более чем на 1.</w:t>
-      </w:r>
-    </w:p>
-    <w:p>
-      <w:pPr>
         <w:rPr>
           <w:b/>
           <w:sz w:val="36"/>
           <w:szCs w:val="36"/>
         </w:rPr>
-      </w:pPr>
+        <w:t xml:space="preserve">6. </w:t>
+      </w:r>
       <w:r>
         <w:rPr>
           <w:b/>
           <w:sz w:val="36"/>
           <w:szCs w:val="36"/>
         </w:rPr>
-        <w:t xml:space="preserve">6. </w:t>
+        <w:t>Чем отличается поиск в АВЛ-дереве от поиска в дереве двоичного поиска</w:t>
       </w:r>
       <w:r>
         <w:rPr>
@@ -3509,45 +3804,45 @@
           <w:sz w:val="36"/>
           <w:szCs w:val="36"/>
         </w:rPr>
-        <w:t>Чем отличается поиск в АВЛ-дереве от поиска в дереве двоичного поиска</w:t>
-      </w:r>
-      <w:r>
+        <w:t>?</w:t>
+      </w:r>
+    </w:p>
+    <w:p>
+      <w:r>
+        <w:t xml:space="preserve">Поиск в АВЛ дереве происходит быстрее, </w:t>
+      </w:r>
+      <w:proofErr w:type="gramStart"/>
+      <w:r>
+        <w:t>чем  в</w:t>
+      </w:r>
+      <w:proofErr w:type="gramEnd"/>
+      <w:r>
+        <w:t xml:space="preserve"> ДДП.</w:t>
+      </w:r>
+    </w:p>
+    <w:p>
+      <w:pPr>
         <w:rPr>
           <w:b/>
           <w:sz w:val="36"/>
           <w:szCs w:val="36"/>
         </w:rPr>
-        <w:t>?</w:t>
-      </w:r>
-    </w:p>
-    <w:p>
-      <w:r>
-        <w:t xml:space="preserve">Поиск в АВЛ дереве происходит быстрее, </w:t>
-      </w:r>
-      <w:proofErr w:type="gramStart"/>
-      <w:r>
-        <w:t>чем  в</w:t>
-      </w:r>
-      <w:proofErr w:type="gramEnd"/>
-      <w:r>
-        <w:t xml:space="preserve"> ДДП.</w:t>
-      </w:r>
-    </w:p>
-    <w:p>
-      <w:pPr>
+      </w:pPr>
+      <w:r>
         <w:rPr>
           <w:b/>
           <w:sz w:val="36"/>
           <w:szCs w:val="36"/>
         </w:rPr>
-      </w:pPr>
+        <w:t xml:space="preserve">7. </w:t>
+      </w:r>
       <w:r>
         <w:rPr>
           <w:b/>
           <w:sz w:val="36"/>
           <w:szCs w:val="36"/>
         </w:rPr>
-        <w:t xml:space="preserve">7. </w:t>
+        <w:t>Что такое хеш-таблица, каков принцип ее построения</w:t>
       </w:r>
       <w:r>
         <w:rPr>
@@ -3555,50 +3850,38 @@
           <w:sz w:val="36"/>
           <w:szCs w:val="36"/>
         </w:rPr>
-        <w:t>Что такое хеш-таблица, каков принцип ее построения</w:t>
-      </w:r>
-      <w:r>
+        <w:t>?</w:t>
+      </w:r>
+    </w:p>
+    <w:p>
+      <w:r>
+        <w:t>Хеш-таблицей называется массив, заполненный элементами в порядке, определяемом хеш-функцией. Хеш-функция каждому элементу таблицы ставит в соответствие некоторый индекс. Функция должна быть простой для вычисления, распределять ключи в таблице равномерно и давать минимум коллизий.</w:t>
+      </w:r>
+    </w:p>
+    <w:p>
+      <w:pPr>
         <w:rPr>
           <w:b/>
           <w:sz w:val="36"/>
           <w:szCs w:val="36"/>
         </w:rPr>
-        <w:t>?</w:t>
-      </w:r>
-    </w:p>
-    <w:p>
-      <w:r>
-        <w:t>Хеш-таблицей называется массив, заполненный элементами в порядке,</w:t>
-      </w:r>
-      <w:r>
-        <w:t xml:space="preserve"> </w:t>
-      </w:r>
-      <w:r>
-        <w:t>определяемом хеш-функцией. Хеш-функция каждому элементу таблицы ставит в соответствие некоторый индекс. Функция должна быть простой для вычисления,</w:t>
-      </w:r>
-      <w:r>
-        <w:t xml:space="preserve"> </w:t>
-      </w:r>
-      <w:r>
-        <w:t>распределять ключи в таблице равномерно и давать минимум коллизий.</w:t>
-      </w:r>
-    </w:p>
-    <w:p>
-      <w:pPr>
+      </w:pPr>
+      <w:r>
         <w:rPr>
           <w:b/>
           <w:sz w:val="36"/>
           <w:szCs w:val="36"/>
         </w:rPr>
-      </w:pPr>
+        <w:lastRenderedPageBreak/>
+        <w:t xml:space="preserve">8. </w:t>
+      </w:r>
       <w:r>
         <w:rPr>
           <w:b/>
           <w:sz w:val="36"/>
           <w:szCs w:val="36"/>
         </w:rPr>
-        <w:lastRenderedPageBreak/>
-        <w:t xml:space="preserve">8. </w:t>
+        <w:t>Что такое коллизии? Каковы методы их устранения</w:t>
       </w:r>
       <w:r>
         <w:rPr>
@@ -3606,15 +3889,37 @@
           <w:sz w:val="36"/>
           <w:szCs w:val="36"/>
         </w:rPr>
-        <w:t>Что такое коллизии? Каковы методы их устранения</w:t>
-      </w:r>
-      <w:r>
+        <w:t>.</w:t>
+      </w:r>
+    </w:p>
+    <w:p>
+      <w:pPr>
         <w:rPr>
           <w:b/>
           <w:sz w:val="36"/>
           <w:szCs w:val="36"/>
         </w:rPr>
-        <w:t>.</w:t>
+      </w:pPr>
+      <w:r>
+        <w:t>Коллизия – ситуация, когда разным ключам хеш-функция ставит в соответствие один и тот же индекс. Основные методы устранения коллизий: открытое</w:t>
+      </w:r>
+      <w:r>
+        <w:t xml:space="preserve"> </w:t>
+      </w:r>
+      <w:r>
+        <w:t>(метод цепочек)</w:t>
+      </w:r>
+      <w:r>
+        <w:t xml:space="preserve"> и закрытое</w:t>
+      </w:r>
+      <w:r>
+        <w:t xml:space="preserve"> </w:t>
+      </w:r>
+      <w:r>
+        <w:t xml:space="preserve">(открытая адресация) </w:t>
+      </w:r>
+      <w:r>
+        <w:t>хеширование. При открытом хешировании к ячейке по данному ключу прибавляется связанны список, при закрытом – новый элемент кладется в ближайшую свободную ячейку после данной.</w:t>
       </w:r>
     </w:p>
     <w:p>
@@ -3626,42 +3931,20 @@
         </w:rPr>
       </w:pPr>
       <w:r>
-        <w:t>Коллизия – ситуация, когда разным ключам хеш-функция ставит в соответствие один и тот же индекс. Основные методы устранения коллизий: открытое</w:t>
-      </w:r>
-      <w:r>
-        <w:t xml:space="preserve"> </w:t>
-      </w:r>
-      <w:r>
-        <w:t>(метод цепочек)</w:t>
-      </w:r>
-      <w:r>
-        <w:t xml:space="preserve"> и закрытое</w:t>
-      </w:r>
-      <w:r>
-        <w:t xml:space="preserve"> </w:t>
-      </w:r>
-      <w:r>
-        <w:t xml:space="preserve">(открытая адресация) </w:t>
-      </w:r>
-      <w:r>
-        <w:t>хеширование. При открытом хешировании к ячейке по данному ключу прибавляется связанны список, при закрытом – новый элемент кладется в ближайшую свободную ячейку после данной.</w:t>
-      </w:r>
-    </w:p>
-    <w:p>
-      <w:pPr>
         <w:rPr>
           <w:b/>
           <w:sz w:val="36"/>
           <w:szCs w:val="36"/>
         </w:rPr>
-      </w:pPr>
+        <w:t xml:space="preserve">9. </w:t>
+      </w:r>
       <w:r>
         <w:rPr>
           <w:b/>
           <w:sz w:val="36"/>
           <w:szCs w:val="36"/>
         </w:rPr>
-        <w:t xml:space="preserve">9. </w:t>
+        <w:t>В каком случае поиск в хеш-т</w:t>
       </w:r>
       <w:r>
         <w:rPr>
@@ -3669,7 +3952,7 @@
           <w:sz w:val="36"/>
           <w:szCs w:val="36"/>
         </w:rPr>
-        <w:t>В каком случае поиск в хеш-т</w:t>
+        <w:t>аблицах становится неэффективен</w:t>
       </w:r>
       <w:r>
         <w:rPr>
@@ -3677,45 +3960,45 @@
           <w:sz w:val="36"/>
           <w:szCs w:val="36"/>
         </w:rPr>
-        <w:t>аблицах становится неэффективен</w:t>
-      </w:r>
-      <w:r>
+        <w:t>?</w:t>
+      </w:r>
+    </w:p>
+    <w:p>
+      <w:r>
+        <w:t xml:space="preserve">Поиск в хеш-таблице становится неэффективен при большом числе коллизий –сложность поиска возрастает по сравнению с </w:t>
+      </w:r>
+      <w:proofErr w:type="gramStart"/>
+      <w:r>
+        <w:t>О(</w:t>
+      </w:r>
+      <w:proofErr w:type="gramEnd"/>
+      <w:r>
+        <w:t>1). В этом случае требуется реструктуризация таблицы – заполнение её с использованием новой хеш-функции.</w:t>
+      </w:r>
+    </w:p>
+    <w:p>
+      <w:pPr>
         <w:rPr>
           <w:b/>
           <w:sz w:val="36"/>
           <w:szCs w:val="36"/>
         </w:rPr>
-        <w:t>?</w:t>
-      </w:r>
-    </w:p>
-    <w:p>
-      <w:r>
-        <w:t xml:space="preserve">Поиск в хеш-таблице становится неэффективен при большом числе коллизий –сложность поиска возрастает по сравнению с </w:t>
-      </w:r>
-      <w:proofErr w:type="gramStart"/>
-      <w:r>
-        <w:t>О(</w:t>
-      </w:r>
-      <w:proofErr w:type="gramEnd"/>
-      <w:r>
-        <w:t>1). В этом случае требуется реструктуризация таблицы – заполнение её с использованием новой хеш-функции.</w:t>
-      </w:r>
-    </w:p>
-    <w:p>
-      <w:pPr>
+      </w:pPr>
+      <w:r>
         <w:rPr>
           <w:b/>
           <w:sz w:val="36"/>
           <w:szCs w:val="36"/>
         </w:rPr>
-      </w:pPr>
+        <w:t xml:space="preserve">10. </w:t>
+      </w:r>
       <w:r>
         <w:rPr>
           <w:b/>
           <w:sz w:val="36"/>
           <w:szCs w:val="36"/>
         </w:rPr>
-        <w:t xml:space="preserve">10. </w:t>
+        <w:t>Эффективность поиска в АВЛ деревьях, в дереве двоичного поиска и в хеш-таблицах</w:t>
       </w:r>
       <w:r>
         <w:rPr>
@@ -3723,14 +4006,6 @@
           <w:sz w:val="36"/>
           <w:szCs w:val="36"/>
         </w:rPr>
-        <w:t>Эффективность поиска в АВЛ деревьях, в дереве двоичного поиска и в хеш-таблицах</w:t>
-      </w:r>
-      <w:r>
-        <w:rPr>
-          <w:b/>
-          <w:sz w:val="36"/>
-          <w:szCs w:val="36"/>
-        </w:rPr>
         <w:t>?</w:t>
       </w:r>
     </w:p>
@@ -3755,6 +4030,8 @@
         <w:t>(h), где h - высота дерева (от log2n до n).</w:t>
       </w:r>
     </w:p>
+    <w:p/>
+    <w:p/>
     <w:p>
       <w:pPr>
         <w:pStyle w:val="1"/>
@@ -3796,8 +4073,6 @@
       <w:r>
         <w:t>.</w:t>
       </w:r>
-      <w:bookmarkStart w:id="0" w:name="_GoBack"/>
-      <w:bookmarkEnd w:id="0"/>
     </w:p>
     <w:sectPr>
       <w:pgSz w:w="11906" w:h="16838"/>
@@ -7780,7 +8055,7 @@
 </file>
 
 <file path=customXml/itemProps1.xml><?xml version="1.0" encoding="utf-8"?>
-<ds:datastoreItem xmlns:ds="http://schemas.openxmlformats.org/officeDocument/2006/customXml" ds:itemID="{15C5137D-08A9-4251-B662-50647A75E93B}">
+<ds:datastoreItem xmlns:ds="http://schemas.openxmlformats.org/officeDocument/2006/customXml" ds:itemID="{F43A37CF-AA01-4C5E-BE85-F6D2F5016C51}">
   <ds:schemaRefs>
     <ds:schemaRef ds:uri="http://schemas.openxmlformats.org/officeDocument/2006/bibliography"/>
   </ds:schemaRefs>

</xml_diff>